<commit_message>
create and write Q02
</commit_message>
<xml_diff>
--- a/network/Q02.docx
+++ b/network/Q02.docx
@@ -58,15 +58,250 @@
     </w:p>
     <w:p>
       <w:pPr>
+        <w:tabs>
+          <w:tab w:val="left" w:pos="960"/>
+        </w:tabs>
         <w:bidi/>
         <w:rPr>
+          <w:rFonts w:ascii="Morabba" w:hAnsi="Morabba" w:cs="Morabba"/>
+          <w:sz w:val="28"/>
+          <w:szCs w:val="28"/>
+          <w:rtl/>
+          <w:lang w:bidi="fa-IR"/>
+        </w:rPr>
+      </w:pPr>
+      <w:r>
+        <w:rPr>
+          <w:rFonts w:ascii="Morabba" w:hAnsi="Morabba" w:cs="Morabba"/>
+          <w:sz w:val="28"/>
+          <w:szCs w:val="28"/>
+          <w:rtl/>
+          <w:lang w:bidi="fa-IR"/>
+        </w:rPr>
+        <w:tab/>
+      </w:r>
+      <w:r>
+        <w:rPr>
           <w:rFonts w:ascii="Morabba" w:hAnsi="Morabba" w:cs="Morabba" w:hint="cs"/>
           <w:sz w:val="28"/>
           <w:szCs w:val="28"/>
           <w:rtl/>
           <w:lang w:bidi="fa-IR"/>
         </w:rPr>
+        <w:t>معادل باینری</w:t>
+      </w:r>
+    </w:p>
+    <w:p>
+      <w:pPr>
+        <w:tabs>
+          <w:tab w:val="left" w:pos="960"/>
+        </w:tabs>
+        <w:bidi/>
+        <w:rPr>
+          <w:rFonts w:ascii="Morabba" w:hAnsi="Morabba" w:cs="Morabba"/>
+          <w:sz w:val="28"/>
+          <w:szCs w:val="28"/>
+          <w:rtl/>
+          <w:lang w:bidi="fa-IR"/>
+        </w:rPr>
       </w:pPr>
+      <w:r>
+        <w:rPr>
+          <w:rFonts w:ascii="Morabba" w:hAnsi="Morabba" w:cs="Morabba"/>
+          <w:sz w:val="28"/>
+          <w:szCs w:val="28"/>
+          <w:rtl/>
+          <w:lang w:bidi="fa-IR"/>
+        </w:rPr>
+        <w:tab/>
+      </w:r>
+      <w:r>
+        <w:rPr>
+          <w:rFonts w:ascii="Morabba" w:hAnsi="Morabba" w:cs="Morabba"/>
+          <w:sz w:val="28"/>
+          <w:szCs w:val="28"/>
+          <w:rtl/>
+          <w:lang w:bidi="fa-IR"/>
+        </w:rPr>
+        <w:tab/>
+      </w:r>
+      <w:r>
+        <w:rPr>
+          <w:rFonts w:ascii="Morabba" w:hAnsi="Morabba" w:cs="Morabba" w:hint="cs"/>
+          <w:sz w:val="28"/>
+          <w:szCs w:val="28"/>
+          <w:rtl/>
+          <w:lang w:bidi="fa-IR"/>
+        </w:rPr>
+        <w:t xml:space="preserve">علی : </w:t>
+      </w:r>
+      <w:r>
+        <w:rPr>
+          <w:rFonts w:ascii="Morabba" w:hAnsi="Morabba" w:cs="Morabba"/>
+          <w:sz w:val="28"/>
+          <w:szCs w:val="28"/>
+          <w:rtl/>
+          <w:lang w:bidi="fa-IR"/>
+        </w:rPr>
+        <w:t>01101001.00111111.01100110.00000101</w:t>
+      </w:r>
+      <w:r>
+        <w:rPr>
+          <w:rFonts w:ascii="Morabba" w:hAnsi="Morabba" w:cs="Morabba"/>
+          <w:sz w:val="28"/>
+          <w:szCs w:val="28"/>
+          <w:rtl/>
+          <w:lang w:bidi="fa-IR"/>
+        </w:rPr>
+        <w:br/>
+      </w:r>
+      <w:r>
+        <w:rPr>
+          <w:rFonts w:ascii="Morabba" w:hAnsi="Morabba" w:cs="Morabba"/>
+          <w:sz w:val="28"/>
+          <w:szCs w:val="28"/>
+          <w:rtl/>
+          <w:lang w:bidi="fa-IR"/>
+        </w:rPr>
+        <w:tab/>
+      </w:r>
+      <w:r>
+        <w:rPr>
+          <w:rFonts w:ascii="Morabba" w:hAnsi="Morabba" w:cs="Morabba"/>
+          <w:sz w:val="28"/>
+          <w:szCs w:val="28"/>
+          <w:rtl/>
+          <w:lang w:bidi="fa-IR"/>
+        </w:rPr>
+        <w:tab/>
+      </w:r>
+      <w:r>
+        <w:rPr>
+          <w:rFonts w:ascii="Morabba" w:hAnsi="Morabba" w:cs="Morabba" w:hint="cs"/>
+          <w:sz w:val="28"/>
+          <w:szCs w:val="28"/>
+          <w:rtl/>
+          <w:lang w:bidi="fa-IR"/>
+        </w:rPr>
+        <w:t xml:space="preserve">سارا: </w:t>
+      </w:r>
+      <w:r>
+        <w:rPr>
+          <w:rFonts w:ascii="Morabba" w:hAnsi="Morabba" w:cs="Morabba"/>
+          <w:sz w:val="28"/>
+          <w:szCs w:val="28"/>
+          <w:lang w:bidi="fa-IR"/>
+        </w:rPr>
+        <w:t>01101001.01001011.01100100.00000110</w:t>
+      </w:r>
+    </w:p>
+    <w:p>
+      <w:pPr>
+        <w:tabs>
+          <w:tab w:val="left" w:pos="960"/>
+        </w:tabs>
+        <w:bidi/>
+        <w:rPr>
+          <w:rFonts w:ascii="Morabba" w:hAnsi="Morabba" w:cs="Morabba"/>
+          <w:sz w:val="28"/>
+          <w:szCs w:val="28"/>
+          <w:rtl/>
+          <w:lang w:bidi="fa-IR"/>
+        </w:rPr>
+      </w:pPr>
+      <w:r>
+        <w:rPr>
+          <w:rFonts w:ascii="Morabba" w:hAnsi="Morabba" w:cs="Morabba"/>
+          <w:sz w:val="28"/>
+          <w:szCs w:val="28"/>
+          <w:rtl/>
+          <w:lang w:bidi="fa-IR"/>
+        </w:rPr>
+        <w:tab/>
+      </w:r>
+      <w:r>
+        <w:rPr>
+          <w:rFonts w:ascii="Morabba" w:hAnsi="Morabba" w:cs="Morabba" w:hint="cs"/>
+          <w:sz w:val="28"/>
+          <w:szCs w:val="28"/>
+          <w:rtl/>
+          <w:lang w:bidi="fa-IR"/>
+        </w:rPr>
+        <w:t>محدوده آیپی ها:</w:t>
+      </w:r>
+    </w:p>
+    <w:p>
+      <w:pPr>
+        <w:tabs>
+          <w:tab w:val="left" w:pos="960"/>
+        </w:tabs>
+        <w:bidi/>
+        <w:rPr>
+          <w:rFonts w:ascii="Morabba" w:hAnsi="Morabba" w:cs="Morabba"/>
+          <w:sz w:val="28"/>
+          <w:szCs w:val="28"/>
+          <w:rtl/>
+          <w:lang w:bidi="fa-IR"/>
+        </w:rPr>
+      </w:pPr>
+      <w:r>
+        <w:rPr>
+          <w:rFonts w:ascii="Morabba" w:hAnsi="Morabba" w:cs="Morabba"/>
+          <w:sz w:val="28"/>
+          <w:szCs w:val="28"/>
+          <w:rtl/>
+          <w:lang w:bidi="fa-IR"/>
+        </w:rPr>
+        <w:tab/>
+      </w:r>
+      <w:r>
+        <w:rPr>
+          <w:rFonts w:ascii="Morabba" w:hAnsi="Morabba" w:cs="Morabba"/>
+          <w:sz w:val="28"/>
+          <w:szCs w:val="28"/>
+          <w:rtl/>
+          <w:lang w:bidi="fa-IR"/>
+        </w:rPr>
+        <w:tab/>
+      </w:r>
+      <w:r>
+        <w:rPr>
+          <w:rFonts w:ascii="Morabba" w:hAnsi="Morabba" w:cs="Morabba" w:hint="cs"/>
+          <w:sz w:val="28"/>
+          <w:szCs w:val="28"/>
+          <w:rtl/>
+          <w:lang w:bidi="fa-IR"/>
+        </w:rPr>
+        <w:t xml:space="preserve">از </w:t>
+      </w:r>
+      <w:r>
+        <w:rPr>
+          <w:rFonts w:ascii="Morabba" w:hAnsi="Morabba" w:cs="Morabba"/>
+          <w:sz w:val="28"/>
+          <w:szCs w:val="28"/>
+          <w:lang w:bidi="fa-IR"/>
+        </w:rPr>
+        <w:t>105.0.0.1</w:t>
+      </w:r>
+      <w:r>
+        <w:rPr>
+          <w:rFonts w:ascii="Morabba" w:hAnsi="Morabba" w:cs="Morabba" w:hint="cs"/>
+          <w:sz w:val="28"/>
+          <w:szCs w:val="28"/>
+          <w:rtl/>
+          <w:lang w:bidi="fa-IR"/>
+        </w:rPr>
+        <w:t xml:space="preserve"> تا </w:t>
+      </w:r>
+      <w:r>
+        <w:rPr>
+          <w:rFonts w:ascii="Morabba" w:hAnsi="Morabba" w:cs="Morabba"/>
+          <w:sz w:val="28"/>
+          <w:szCs w:val="28"/>
+          <w:lang w:bidi="fa-IR"/>
+        </w:rPr>
+        <w:t>105.255.255.254</w:t>
+      </w:r>
     </w:p>
     <w:sectPr>
       <w:pgSz w:w="12240" w:h="15840"/>
@@ -807,7 +1042,6 @@
   <w:style w:type="character" w:default="1" w:styleId="DefaultParagraphFont">
     <w:name w:val="Default Paragraph Font"/>
     <w:uiPriority w:val="1"/>
-    <w:semiHidden/>
     <w:unhideWhenUsed/>
   </w:style>
   <w:style w:type="table" w:default="1" w:styleId="TableNormal">

</xml_diff>